<commit_message>
Added cross reference to main doc
</commit_message>
<xml_diff>
--- a/Get Operational data of the vFabric.docx
+++ b/Get Operational data of the vFabric.docx
@@ -16,6 +16,56 @@
       <w:r>
         <w:rPr>
           <w:rFonts w:ascii="Courier New" w:hAnsi="Courier New" w:cs="Courier New"/>
+          <w:b/>
+          <w:bCs/>
+          <w:lang w:val="en-US"/>
+        </w:rPr>
+        <w:t>Link to access the main document:</w:t>
+      </w:r>
+      <w:r>
+        <w:rPr>
+          <w:rFonts w:ascii="Courier New" w:hAnsi="Courier New" w:cs="Courier New"/>
+          <w:lang w:val="en-US"/>
+        </w:rPr>
+        <w:t xml:space="preserve"> </w:t>
+      </w:r>
+      <w:hyperlink r:id="rId4" w:history="1">
+        <w:r>
+          <w:rPr>
+            <w:rStyle w:val="Hyperlink"/>
+            <w:rFonts w:ascii="Courier New" w:hAnsi="Courier New" w:cs="Courier New"/>
+            <w:lang w:val="en-US"/>
+          </w:rPr>
+          <w:t>5G Super Blueprint One Summit Demo 2022_Final_New</w:t>
+        </w:r>
+      </w:hyperlink>
+    </w:p>
+    <w:p>
+      <w:pPr>
+        <w:autoSpaceDE w:val="0"/>
+        <w:autoSpaceDN w:val="0"/>
+        <w:adjustRightInd w:val="0"/>
+        <w:spacing w:after="0" w:line="240" w:lineRule="auto"/>
+        <w:rPr>
+          <w:rFonts w:ascii="Courier New" w:hAnsi="Courier New" w:cs="Courier New"/>
+          <w:lang w:val="en-US"/>
+        </w:rPr>
+      </w:pPr>
+    </w:p>
+    <w:p>
+      <w:pPr>
+        <w:autoSpaceDE w:val="0"/>
+        <w:autoSpaceDN w:val="0"/>
+        <w:adjustRightInd w:val="0"/>
+        <w:spacing w:after="0" w:line="240" w:lineRule="auto"/>
+        <w:rPr>
+          <w:rFonts w:ascii="Courier New" w:hAnsi="Courier New" w:cs="Courier New"/>
+          <w:lang w:val="en-US"/>
+        </w:rPr>
+      </w:pPr>
+      <w:r>
+        <w:rPr>
+          <w:rFonts w:ascii="Courier New" w:hAnsi="Courier New" w:cs="Courier New"/>
           <w:lang w:val="en-US"/>
         </w:rPr>
         <w:t>------ Get Operational data of the vFabric</w:t>
@@ -1220,6 +1270,7 @@
           <w:rFonts w:ascii="Courier New" w:hAnsi="Courier New" w:cs="Courier New"/>
           <w:lang w:val="en-US"/>
         </w:rPr>
+        <w:lastRenderedPageBreak/>
         <w:t xml:space="preserve">                                &lt;timeout&gt;15&lt;/timeout&gt;</w:t>
       </w:r>
     </w:p>
@@ -2140,6 +2191,29 @@
     <w:semiHidden/>
     <w:unhideWhenUsed/>
   </w:style>
+  <w:style w:type="character" w:styleId="Hyperlink">
+    <w:name w:val="Hyperlink"/>
+    <w:basedOn w:val="DefaultParagraphFont"/>
+    <w:uiPriority w:val="99"/>
+    <w:unhideWhenUsed/>
+    <w:rsid w:val="00676372"/>
+    <w:rPr>
+      <w:color w:val="0563C1" w:themeColor="hyperlink"/>
+      <w:u w:val="single"/>
+    </w:rPr>
+  </w:style>
+  <w:style w:type="character" w:styleId="UnresolvedMention">
+    <w:name w:val="Unresolved Mention"/>
+    <w:basedOn w:val="DefaultParagraphFont"/>
+    <w:uiPriority w:val="99"/>
+    <w:semiHidden/>
+    <w:unhideWhenUsed/>
+    <w:rsid w:val="00676372"/>
+    <w:rPr>
+      <w:color w:val="605E5C"/>
+      <w:shd w:val="clear" w:color="auto" w:fill="E1DFDD"/>
+    </w:rPr>
+  </w:style>
 </w:styles>
 </file>
 

</xml_diff>